<commit_message>
Word change lan thu 3
</commit_message>
<xml_diff>
--- a/baocao.docx
+++ b/baocao.docx
@@ -67,8 +67,6 @@
         <w:lastRenderedPageBreak/>
         <w:t>Repo</w:t>
       </w:r>
-      <w:bookmarkStart w:id="0" w:name="_GoBack"/>
-      <w:bookmarkEnd w:id="0"/>
     </w:p>
     <w:p>
       <w:r>
@@ -154,6 +152,278 @@
             </a:graphic>
           </wp:inline>
         </w:drawing>
+      </w:r>
+    </w:p>
+    <w:p/>
+    <w:p/>
+    <w:p/>
+    <w:p/>
+    <w:p/>
+    <w:p/>
+    <w:p/>
+    <w:p/>
+    <w:p/>
+    <w:p/>
+    <w:p>
+      <w:r>
+        <w:lastRenderedPageBreak/>
+        <w:t xml:space="preserve">Thêm và xóa nhánh </w:t>
+      </w:r>
+    </w:p>
+    <w:p>
+      <w:pPr>
+        <w:rPr>
+          <w:noProof/>
+        </w:rPr>
+      </w:pPr>
+    </w:p>
+    <w:p>
+      <w:r>
+        <w:rPr>
+          <w:noProof/>
+        </w:rPr>
+        <w:drawing>
+          <wp:inline distT="0" distB="0" distL="0" distR="0" wp14:anchorId="087304D9" wp14:editId="1D9122EF">
+            <wp:extent cx="5943600" cy="4754880"/>
+            <wp:effectExtent l="0" t="0" r="0" b="7620"/>
+            <wp:docPr id="4" name="Picture 4"/>
+            <wp:cNvGraphicFramePr>
+              <a:graphicFrameLocks xmlns:a="http://schemas.openxmlformats.org/drawingml/2006/main" noChangeAspect="1"/>
+            </wp:cNvGraphicFramePr>
+            <a:graphic xmlns:a="http://schemas.openxmlformats.org/drawingml/2006/main">
+              <a:graphicData uri="http://schemas.openxmlformats.org/drawingml/2006/picture">
+                <pic:pic xmlns:pic="http://schemas.openxmlformats.org/drawingml/2006/picture">
+                  <pic:nvPicPr>
+                    <pic:cNvPr id="0" name=""/>
+                    <pic:cNvPicPr/>
+                  </pic:nvPicPr>
+                  <pic:blipFill>
+                    <a:blip r:embed="rId8"/>
+                    <a:stretch>
+                      <a:fillRect/>
+                    </a:stretch>
+                  </pic:blipFill>
+                  <pic:spPr>
+                    <a:xfrm>
+                      <a:off x="0" y="0"/>
+                      <a:ext cx="5943600" cy="4754880"/>
+                    </a:xfrm>
+                    <a:prstGeom prst="rect">
+                      <a:avLst/>
+                    </a:prstGeom>
+                  </pic:spPr>
+                </pic:pic>
+              </a:graphicData>
+            </a:graphic>
+          </wp:inline>
+        </w:drawing>
+      </w:r>
+    </w:p>
+    <w:p/>
+    <w:p/>
+    <w:p/>
+    <w:p>
+      <w:r>
+        <w:t>Git pull</w:t>
+      </w:r>
+    </w:p>
+    <w:p>
+      <w:r>
+        <w:rPr>
+          <w:noProof/>
+        </w:rPr>
+        <w:lastRenderedPageBreak/>
+        <w:drawing>
+          <wp:inline distT="0" distB="0" distL="0" distR="0" wp14:anchorId="71178B2C" wp14:editId="2516D2A5">
+            <wp:extent cx="5943600" cy="4754880"/>
+            <wp:effectExtent l="0" t="0" r="0" b="7620"/>
+            <wp:docPr id="5" name="Picture 5"/>
+            <wp:cNvGraphicFramePr>
+              <a:graphicFrameLocks xmlns:a="http://schemas.openxmlformats.org/drawingml/2006/main" noChangeAspect="1"/>
+            </wp:cNvGraphicFramePr>
+            <a:graphic xmlns:a="http://schemas.openxmlformats.org/drawingml/2006/main">
+              <a:graphicData uri="http://schemas.openxmlformats.org/drawingml/2006/picture">
+                <pic:pic xmlns:pic="http://schemas.openxmlformats.org/drawingml/2006/picture">
+                  <pic:nvPicPr>
+                    <pic:cNvPr id="0" name=""/>
+                    <pic:cNvPicPr/>
+                  </pic:nvPicPr>
+                  <pic:blipFill>
+                    <a:blip r:embed="rId9"/>
+                    <a:stretch>
+                      <a:fillRect/>
+                    </a:stretch>
+                  </pic:blipFill>
+                  <pic:spPr>
+                    <a:xfrm>
+                      <a:off x="0" y="0"/>
+                      <a:ext cx="5943600" cy="4754880"/>
+                    </a:xfrm>
+                    <a:prstGeom prst="rect">
+                      <a:avLst/>
+                    </a:prstGeom>
+                  </pic:spPr>
+                </pic:pic>
+              </a:graphicData>
+            </a:graphic>
+          </wp:inline>
+        </w:drawing>
+      </w:r>
+    </w:p>
+    <w:p/>
+    <w:p>
+      <w:r>
+        <w:t>Lệnh chuyển qua làm các nhánh khác git checkout &lt;tên nhánh&gt;</w:t>
+      </w:r>
+    </w:p>
+    <w:p>
+      <w:r>
+        <w:rPr>
+          <w:noProof/>
+        </w:rPr>
+        <w:lastRenderedPageBreak/>
+        <w:drawing>
+          <wp:inline distT="0" distB="0" distL="0" distR="0" wp14:anchorId="3EB5F097" wp14:editId="31C54979">
+            <wp:extent cx="5943600" cy="4754880"/>
+            <wp:effectExtent l="0" t="0" r="0" b="7620"/>
+            <wp:docPr id="7" name="Picture 7"/>
+            <wp:cNvGraphicFramePr>
+              <a:graphicFrameLocks xmlns:a="http://schemas.openxmlformats.org/drawingml/2006/main" noChangeAspect="1"/>
+            </wp:cNvGraphicFramePr>
+            <a:graphic xmlns:a="http://schemas.openxmlformats.org/drawingml/2006/main">
+              <a:graphicData uri="http://schemas.openxmlformats.org/drawingml/2006/picture">
+                <pic:pic xmlns:pic="http://schemas.openxmlformats.org/drawingml/2006/picture">
+                  <pic:nvPicPr>
+                    <pic:cNvPr id="0" name=""/>
+                    <pic:cNvPicPr/>
+                  </pic:nvPicPr>
+                  <pic:blipFill>
+                    <a:blip r:embed="rId10"/>
+                    <a:stretch>
+                      <a:fillRect/>
+                    </a:stretch>
+                  </pic:blipFill>
+                  <pic:spPr>
+                    <a:xfrm>
+                      <a:off x="0" y="0"/>
+                      <a:ext cx="5943600" cy="4754880"/>
+                    </a:xfrm>
+                    <a:prstGeom prst="rect">
+                      <a:avLst/>
+                    </a:prstGeom>
+                  </pic:spPr>
+                </pic:pic>
+              </a:graphicData>
+            </a:graphic>
+          </wp:inline>
+        </w:drawing>
+      </w:r>
+    </w:p>
+    <w:p>
+      <w:r>
+        <w:rPr>
+          <w:noProof/>
+        </w:rPr>
+        <w:lastRenderedPageBreak/>
+        <w:drawing>
+          <wp:inline distT="0" distB="0" distL="0" distR="0" wp14:anchorId="0F84C0F3" wp14:editId="1072E0C0">
+            <wp:extent cx="5943600" cy="4754880"/>
+            <wp:effectExtent l="0" t="0" r="0" b="7620"/>
+            <wp:docPr id="6" name="Picture 6"/>
+            <wp:cNvGraphicFramePr>
+              <a:graphicFrameLocks xmlns:a="http://schemas.openxmlformats.org/drawingml/2006/main" noChangeAspect="1"/>
+            </wp:cNvGraphicFramePr>
+            <a:graphic xmlns:a="http://schemas.openxmlformats.org/drawingml/2006/main">
+              <a:graphicData uri="http://schemas.openxmlformats.org/drawingml/2006/picture">
+                <pic:pic xmlns:pic="http://schemas.openxmlformats.org/drawingml/2006/picture">
+                  <pic:nvPicPr>
+                    <pic:cNvPr id="0" name=""/>
+                    <pic:cNvPicPr/>
+                  </pic:nvPicPr>
+                  <pic:blipFill>
+                    <a:blip r:embed="rId11"/>
+                    <a:stretch>
+                      <a:fillRect/>
+                    </a:stretch>
+                  </pic:blipFill>
+                  <pic:spPr>
+                    <a:xfrm>
+                      <a:off x="0" y="0"/>
+                      <a:ext cx="5943600" cy="4754880"/>
+                    </a:xfrm>
+                    <a:prstGeom prst="rect">
+                      <a:avLst/>
+                    </a:prstGeom>
+                  </pic:spPr>
+                </pic:pic>
+              </a:graphicData>
+            </a:graphic>
+          </wp:inline>
+        </w:drawing>
+      </w:r>
+    </w:p>
+    <w:p/>
+    <w:p/>
+    <w:p/>
+    <w:p/>
+    <w:p/>
+    <w:p/>
+    <w:p/>
+    <w:p/>
+    <w:p/>
+    <w:p>
+      <w:bookmarkStart w:id="0" w:name="_GoBack"/>
+      <w:bookmarkEnd w:id="0"/>
+    </w:p>
+    <w:p>
+      <w:r>
+        <w:lastRenderedPageBreak/>
+        <w:t xml:space="preserve">Git update and merge branch </w:t>
+      </w:r>
+    </w:p>
+    <w:p>
+      <w:r>
+        <w:rPr>
+          <w:noProof/>
+        </w:rPr>
+        <w:drawing>
+          <wp:inline distT="0" distB="0" distL="0" distR="0" wp14:anchorId="631BFA51" wp14:editId="5D5373F3">
+            <wp:extent cx="5943600" cy="4754880"/>
+            <wp:effectExtent l="0" t="0" r="0" b="7620"/>
+            <wp:docPr id="8" name="Picture 8"/>
+            <wp:cNvGraphicFramePr>
+              <a:graphicFrameLocks xmlns:a="http://schemas.openxmlformats.org/drawingml/2006/main" noChangeAspect="1"/>
+            </wp:cNvGraphicFramePr>
+            <a:graphic xmlns:a="http://schemas.openxmlformats.org/drawingml/2006/main">
+              <a:graphicData uri="http://schemas.openxmlformats.org/drawingml/2006/picture">
+                <pic:pic xmlns:pic="http://schemas.openxmlformats.org/drawingml/2006/picture">
+                  <pic:nvPicPr>
+                    <pic:cNvPr id="0" name=""/>
+                    <pic:cNvPicPr/>
+                  </pic:nvPicPr>
+                  <pic:blipFill>
+                    <a:blip r:embed="rId12"/>
+                    <a:stretch>
+                      <a:fillRect/>
+                    </a:stretch>
+                  </pic:blipFill>
+                  <pic:spPr>
+                    <a:xfrm>
+                      <a:off x="0" y="0"/>
+                      <a:ext cx="5943600" cy="4754880"/>
+                    </a:xfrm>
+                    <a:prstGeom prst="rect">
+                      <a:avLst/>
+                    </a:prstGeom>
+                  </pic:spPr>
+                </pic:pic>
+              </a:graphicData>
+            </a:graphic>
+          </wp:inline>
+        </w:drawing>
+      </w:r>
+      <w:r>
+        <w:t xml:space="preserve"> </w:t>
       </w:r>
     </w:p>
     <w:sectPr>

</xml_diff>